<commit_message>
add put to update
</commit_message>
<xml_diff>
--- a/Back-End/Criando uma API.docx
+++ b/Back-End/Criando uma API.docx
@@ -6808,32 +6808,121 @@
           <w:rFonts w:ascii="Arial" w:hAnsi="Arial" w:cs="Arial"/>
         </w:rPr>
       </w:pPr>
-    </w:p>
-    <w:p>
-      <w:pPr>
-        <w:spacing w:after="0" w:line="360" w:lineRule="auto"/>
-        <w:jc w:val="both"/>
-        <w:rPr>
-          <w:rFonts w:ascii="Arial" w:hAnsi="Arial" w:cs="Arial"/>
-          <w:lang w:val="en-US"/>
-        </w:rPr>
-      </w:pPr>
-      <w:proofErr w:type="spellStart"/>
-      <w:r>
-        <w:rPr>
-          <w:rFonts w:ascii="Arial" w:hAnsi="Arial" w:cs="Arial"/>
-          <w:lang w:val="en-US"/>
-        </w:rPr>
-        <w:t>Arquitetura</w:t>
-      </w:r>
-      <w:proofErr w:type="spellEnd"/>
-      <w:r>
-        <w:rPr>
-          <w:rFonts w:ascii="Arial" w:hAnsi="Arial" w:cs="Arial"/>
-          <w:lang w:val="en-US"/>
-        </w:rPr>
-        <w:t xml:space="preserve"> Back End</w:t>
-      </w:r>
+      <w:r>
+        <w:rPr>
+          <w:rFonts w:ascii="Arial" w:hAnsi="Arial" w:cs="Arial"/>
+        </w:rPr>
+        <w:t xml:space="preserve">Para </w:t>
+      </w:r>
+      <w:r>
+        <w:rPr>
+          <w:rFonts w:ascii="Arial" w:hAnsi="Arial" w:cs="Arial"/>
+          <w:b/>
+          <w:bCs/>
+        </w:rPr>
+        <w:t>criptografar senha</w:t>
+      </w:r>
+      <w:r>
+        <w:rPr>
+          <w:rFonts w:ascii="Arial" w:hAnsi="Arial" w:cs="Arial"/>
+        </w:rPr>
+        <w:t xml:space="preserve"> precisamos instalar um pacote no terminal:</w:t>
+      </w:r>
+    </w:p>
+    <w:p>
+      <w:pPr>
+        <w:spacing w:after="0" w:line="360" w:lineRule="auto"/>
+        <w:jc w:val="both"/>
+        <w:rPr>
+          <w:rFonts w:ascii="Arial" w:hAnsi="Arial" w:cs="Arial"/>
+          <w:b/>
+          <w:bCs/>
+          <w:color w:val="4472C4" w:themeColor="accent1"/>
+        </w:rPr>
+      </w:pPr>
+      <w:proofErr w:type="spellStart"/>
+      <w:r>
+        <w:rPr>
+          <w:rFonts w:ascii="Arial" w:hAnsi="Arial" w:cs="Arial"/>
+          <w:b/>
+          <w:bCs/>
+          <w:color w:val="4472C4" w:themeColor="accent1"/>
+        </w:rPr>
+        <w:t>npm</w:t>
+      </w:r>
+      <w:proofErr w:type="spellEnd"/>
+      <w:r>
+        <w:rPr>
+          <w:rFonts w:ascii="Arial" w:hAnsi="Arial" w:cs="Arial"/>
+          <w:b/>
+          <w:bCs/>
+          <w:color w:val="4472C4" w:themeColor="accent1"/>
+        </w:rPr>
+        <w:t xml:space="preserve"> </w:t>
+      </w:r>
+      <w:proofErr w:type="spellStart"/>
+      <w:r>
+        <w:rPr>
+          <w:rFonts w:ascii="Arial" w:hAnsi="Arial" w:cs="Arial"/>
+          <w:b/>
+          <w:bCs/>
+          <w:color w:val="4472C4" w:themeColor="accent1"/>
+        </w:rPr>
+        <w:t>install</w:t>
+      </w:r>
+      <w:proofErr w:type="spellEnd"/>
+      <w:r>
+        <w:rPr>
+          <w:rFonts w:ascii="Arial" w:hAnsi="Arial" w:cs="Arial"/>
+          <w:b/>
+          <w:bCs/>
+          <w:color w:val="4472C4" w:themeColor="accent1"/>
+        </w:rPr>
+        <w:t xml:space="preserve"> </w:t>
+      </w:r>
+      <w:proofErr w:type="spellStart"/>
+      <w:r>
+        <w:rPr>
+          <w:rFonts w:ascii="Arial" w:hAnsi="Arial" w:cs="Arial"/>
+          <w:b/>
+          <w:bCs/>
+          <w:color w:val="4472C4" w:themeColor="accent1"/>
+        </w:rPr>
+        <w:t>bcryptjs</w:t>
+      </w:r>
+      <w:proofErr w:type="spellEnd"/>
+    </w:p>
+    <w:p>
+      <w:pPr>
+        <w:spacing w:after="0" w:line="360" w:lineRule="auto"/>
+        <w:jc w:val="both"/>
+        <w:rPr>
+          <w:rFonts w:ascii="Arial" w:hAnsi="Arial" w:cs="Arial"/>
+        </w:rPr>
+      </w:pPr>
+    </w:p>
+    <w:p>
+      <w:pPr>
+        <w:spacing w:after="0" w:line="360" w:lineRule="auto"/>
+        <w:jc w:val="both"/>
+        <w:rPr>
+          <w:rFonts w:ascii="Arial" w:hAnsi="Arial" w:cs="Arial"/>
+        </w:rPr>
+      </w:pPr>
+      <w:r>
+        <w:rPr>
+          <w:rFonts w:ascii="Arial" w:hAnsi="Arial" w:cs="Arial"/>
+        </w:rPr>
+        <w:t xml:space="preserve">Arquitetura Back </w:t>
+      </w:r>
+      <w:proofErr w:type="spellStart"/>
+      <w:r>
+        <w:rPr>
+          <w:rFonts w:ascii="Arial" w:hAnsi="Arial" w:cs="Arial"/>
+        </w:rPr>
+        <w:t>End</w:t>
+      </w:r>
+      <w:proofErr w:type="spellEnd"/>
     </w:p>
     <w:p>
       <w:pPr>

</xml_diff>